<commit_message>
No se que hice
</commit_message>
<xml_diff>
--- a/Informe TIPI - Entrega 2 - Anexo.docx
+++ b/Informe TIPI - Entrega 2 - Anexo.docx
@@ -67,7 +67,7 @@
                 <v:shape id="_x0000_i1025" type="#_x0000_t75" style="width:152pt;height:47.35pt" o:ole="">
                   <v:imagedata r:id="rId9" o:title=""/>
                 </v:shape>
-                <o:OLEObject Type="Embed" ProgID="PBrush" ShapeID="_x0000_i1025" DrawAspect="Content" ObjectID="_1410142058" r:id="rId10"/>
+                <o:OLEObject Type="Embed" ProgID="PBrush" ShapeID="_x0000_i1025" DrawAspect="Content" ObjectID="_1415656793" r:id="rId10"/>
               </w:object>
             </w:r>
           </w:p>
@@ -465,7 +465,7 @@
                       <w:sz w:val="23"/>
                       <w:szCs w:val="23"/>
                     </w:rPr>
-                    <w:t>septiembre de 2012</w:t>
+                    <w:t>noviembre de 2012</w:t>
                   </w:r>
                   <w:r>
                     <w:rPr>
@@ -520,20 +520,162 @@
         </w:numPr>
       </w:pPr>
       <w:r>
-        <w:t>Documentación de metodología usada</w:t>
+        <w:t>Estándares de definición de variables, documentación, mensajes de error y etiquetación de avances.</w:t>
       </w:r>
     </w:p>
-    <w:p/>
     <w:p>
       <w:pPr>
-        <w:pStyle w:val="Ttulo2"/>
+        <w:pStyle w:val="Ttulo3"/>
         <w:numPr>
-          <w:ilvl w:val="1"/>
-          <w:numId w:val="2"/>
+          <w:ilvl w:val="0"/>
+          <w:numId w:val="35"/>
         </w:numPr>
       </w:pPr>
+      <w:bookmarkStart w:id="0" w:name="_Toc326023092"/>
       <w:r>
-        <w:t>Estándares de definición de variables, documentación, mensajes de error y etiquetación de avances.</w:t>
+        <w:t>Estándar de modelo entidad-relación y Base de datos</w:t>
+      </w:r>
+      <w:bookmarkEnd w:id="0"/>
+    </w:p>
+    <w:p>
+      <w:pPr>
+        <w:ind w:firstLine="360"/>
+        <w:rPr>
+          <w:lang w:eastAsia="es-CL"/>
+        </w:rPr>
+      </w:pPr>
+    </w:p>
+    <w:p>
+      <w:pPr>
+        <w:ind w:firstLine="360"/>
+        <w:rPr>
+          <w:lang w:eastAsia="es-CL"/>
+        </w:rPr>
+      </w:pPr>
+      <w:r>
+        <w:rPr>
+          <w:lang w:eastAsia="es-CL"/>
+        </w:rPr>
+        <w:t>Cualquier nombre utilizado en la creación de Bases de datos, tablas o campos no puede tener espacios, números ni caracteres especiales. Dentro de estos caracteres especiales se incluye la letra “ñ” y los signos de interrogación y exclamación. Se excluye el guion bajo “_”, utilizado para representar espacios.</w:t>
+      </w:r>
+    </w:p>
+    <w:p>
+      <w:pPr>
+        <w:ind w:firstLine="360"/>
+        <w:rPr>
+          <w:rFonts w:ascii="Times New Roman" w:hAnsi="Times New Roman" w:cs="Times New Roman"/>
+          <w:sz w:val="27"/>
+          <w:szCs w:val="27"/>
+          <w:lang w:eastAsia="es-CL"/>
+        </w:rPr>
+      </w:pPr>
+      <w:r>
+        <w:rPr>
+          <w:lang w:eastAsia="es-CL"/>
+        </w:rPr>
+        <w:t>Los nombres de las tablas empiezan con mayúsculas (letra inicial) y siguen con minúsculas.</w:t>
+      </w:r>
+      <w:r>
+        <w:rPr>
+          <w:lang w:eastAsia="es-CL"/>
+        </w:rPr>
+        <w:t xml:space="preserve"> </w:t>
+      </w:r>
+      <w:r>
+        <w:rPr>
+          <w:lang w:eastAsia="es-CL"/>
+        </w:rPr>
+        <w:t>En el caso de las tablas que se compongan lógicamente de otras, se puede poner un nombre representativo a la lógica de la relación o las dos tablas principales (con la primera letra de cada tabla en mayúscula), sin espacio entre ellas. (</w:t>
+      </w:r>
+      <w:proofErr w:type="spellStart"/>
+      <w:r>
+        <w:rPr>
+          <w:lang w:eastAsia="es-CL"/>
+        </w:rPr>
+        <w:t>e.g</w:t>
+      </w:r>
+      <w:proofErr w:type="spellEnd"/>
+      <w:r>
+        <w:rPr>
+          <w:lang w:eastAsia="es-CL"/>
+        </w:rPr>
+        <w:t xml:space="preserve">. </w:t>
+      </w:r>
+      <w:proofErr w:type="spellStart"/>
+      <w:r>
+        <w:rPr>
+          <w:lang w:eastAsia="es-CL"/>
+        </w:rPr>
+        <w:t>TablaunoTablados</w:t>
+      </w:r>
+      <w:proofErr w:type="spellEnd"/>
+      <w:r>
+        <w:rPr>
+          <w:lang w:eastAsia="es-CL"/>
+        </w:rPr>
+        <w:t>).</w:t>
+      </w:r>
+    </w:p>
+    <w:p>
+      <w:pPr>
+        <w:ind w:firstLine="360"/>
+        <w:rPr>
+          <w:lang w:eastAsia="es-CL"/>
+        </w:rPr>
+      </w:pPr>
+      <w:r>
+        <w:rPr>
+          <w:lang w:eastAsia="es-CL"/>
+        </w:rPr>
+        <w:t>El nom</w:t>
+      </w:r>
+      <w:bookmarkStart w:id="1" w:name="_GoBack"/>
+      <w:bookmarkEnd w:id="1"/>
+      <w:r>
+        <w:rPr>
+          <w:lang w:eastAsia="es-CL"/>
+        </w:rPr>
+        <w:t>bre de los campos debe ir con minúsculas, evitando usar múltiples palabras. Se puede usar abreviaciones de mínimo 3 caracteres, aunque no es recomendado.</w:t>
+      </w:r>
+      <w:r>
+        <w:rPr>
+          <w:lang w:eastAsia="es-CL"/>
+        </w:rPr>
+        <w:t xml:space="preserve"> </w:t>
+      </w:r>
+      <w:r>
+        <w:rPr>
+          <w:lang w:eastAsia="es-CL"/>
+        </w:rPr>
+        <w:t>Para el caso de las llaves foráneas, se debe colocar el nombre de la tabla de la que proviene la llave (Incluyendo su inicial en mayúscula), seguido de un guion bajo y el nombre del campo (</w:t>
+      </w:r>
+      <w:proofErr w:type="spellStart"/>
+      <w:r>
+        <w:rPr>
+          <w:lang w:eastAsia="es-CL"/>
+        </w:rPr>
+        <w:t>e.g</w:t>
+      </w:r>
+      <w:proofErr w:type="spellEnd"/>
+      <w:r>
+        <w:rPr>
+          <w:lang w:eastAsia="es-CL"/>
+        </w:rPr>
+        <w:t xml:space="preserve">. </w:t>
+      </w:r>
+      <w:proofErr w:type="spellStart"/>
+      <w:r>
+        <w:rPr>
+          <w:lang w:eastAsia="es-CL"/>
+        </w:rPr>
+        <w:t>Tablauno_id</w:t>
+      </w:r>
+      <w:proofErr w:type="spellEnd"/>
+      <w:r>
+        <w:rPr>
+          <w:lang w:eastAsia="es-CL"/>
+        </w:rPr>
+        <w:t>)</w:t>
       </w:r>
     </w:p>
     <w:p/>
@@ -623,6 +765,7 @@
         </w:numPr>
       </w:pPr>
       <w:r>
+        <w:lastRenderedPageBreak/>
         <w:t>Documentación de técnica de recolección de datos</w:t>
       </w:r>
     </w:p>
@@ -648,8 +791,6 @@
           <w:numId w:val="2"/>
         </w:numPr>
       </w:pPr>
-      <w:bookmarkStart w:id="0" w:name="_GoBack"/>
-      <w:bookmarkEnd w:id="0"/>
       <w:r>
         <w:t>Plan de respaldo</w:t>
       </w:r>
@@ -664,7 +805,7 @@
           <w:szCs w:val="25"/>
         </w:rPr>
       </w:pPr>
-      <w:bookmarkStart w:id="1" w:name="_Toc321272401"/>
+      <w:bookmarkStart w:id="2" w:name="_Toc321272401"/>
       <w:r>
         <w:rPr>
           <w:rFonts w:cstheme="minorHAnsi"/>
@@ -673,7 +814,7 @@
         </w:rPr>
         <w:t>Etapa “análisis-diseño”</w:t>
       </w:r>
-      <w:bookmarkEnd w:id="1"/>
+      <w:bookmarkEnd w:id="2"/>
     </w:p>
     <w:p>
       <w:pPr>
@@ -713,15 +854,7 @@
           <w:rFonts w:cstheme="minorHAnsi"/>
           <w:szCs w:val="25"/>
         </w:rPr>
-        <w:t xml:space="preserve">. Por otra parte se realizara un respaldo Full los días viernes al final de la jornada laboral antes de las 21hrs. Estos respaldos serán hechos por el analista programador (con dos discos duros), ya que para las etapas de análisis y diseño él será el encargado de realizarlas. Éste individuo, que a su vez cumple el rol de Jefe de proyecto deberá rellenar un formulario de entrega (más información en </w:t>
-      </w:r>
-      <w:r>
-        <w:rPr>
-          <w:rFonts w:cstheme="minorHAnsi"/>
-          <w:szCs w:val="25"/>
-        </w:rPr>
-        <w:lastRenderedPageBreak/>
-        <w:t xml:space="preserve">anexo) detallando lo que se respaldó, debiendo firmarlo. El primer disco duro será para los dos tipos de respaldo a utilizar, luego en el segundo disco duro se replicara la información del primero y será el Jefe de proyecto el que lo almacene en algún lugar seguro. Cabe mencionar que los respaldos también serán almacenados en la nube, utilizando el servicio de </w:t>
+        <w:t xml:space="preserve">. Por otra parte se realizara un respaldo Full los días viernes al final de la jornada laboral antes de las 21hrs. Estos respaldos serán hechos por el analista programador (con dos discos duros), ya que para las etapas de análisis y diseño él será el encargado de realizarlas. Éste individuo, que a su vez cumple el rol de Jefe de proyecto deberá rellenar un formulario de entrega (más información en anexo) detallando lo que se respaldó, debiendo firmarlo. El primer disco duro será para los dos tipos de respaldo a utilizar, luego en el segundo disco duro se replicara la información del primero y será el Jefe de proyecto el que lo almacene en algún lugar seguro. Cabe mencionar que los respaldos también serán almacenados en la nube, utilizando el servicio de </w:t>
       </w:r>
       <w:proofErr w:type="spellStart"/>
       <w:r>
@@ -1756,7 +1889,6 @@
                 <w:szCs w:val="25"/>
                 <w:shd w:val="clear" w:color="auto" w:fill="D3DFEE"/>
               </w:rPr>
-              <w:lastRenderedPageBreak/>
               <w:t>11:00 – 13:00</w:t>
             </w:r>
           </w:p>
@@ -2671,7 +2803,16 @@
           <w:szCs w:val="25"/>
           <w:shd w:val="clear" w:color="auto" w:fill="FFFFFF"/>
         </w:rPr>
-        <w:t xml:space="preserve">Estos respaldos serán efectuados por el analista programador y  los programadores, ya que todos tendrán que ver directamente la parte de codificación, cambios en los módulos, mejoras e interfaz del Software. Estos respaldos deben seguir estándares y procedimientos para que estos se hagan de manera correcta. En este caso  tanto el Analista programador como los programadores deberán rellenar un formulario de respaldo. El primer disco duro será para los dos tipos de respaldo a utilizar, luego en el segundo disco duro se replicara la información del primero y será el Jefe de Proyecto el que lo almacene en algún lugar seguro. Cabe mencionar que los respaldos también serán almacenados en la nube, utilizando el servicio de </w:t>
+        <w:t xml:space="preserve">Estos respaldos serán efectuados por el analista programador y  los programadores, ya que todos tendrán que ver directamente la parte de codificación, cambios en los módulos, mejoras e interfaz del Software. Estos respaldos deben seguir estándares y procedimientos para que estos se hagan de manera correcta. En este caso  tanto el Analista programador como los programadores deberán rellenar un formulario de respaldo. El primer disco duro será para los dos tipos de respaldo a utilizar, luego en el segundo disco duro se replicara la información del primero y será el Jefe de Proyecto el que lo almacene en algún lugar seguro. Cabe mencionar que los respaldos también serán almacenados en la nube, utilizando el </w:t>
+      </w:r>
+      <w:r>
+        <w:rPr>
+          <w:rFonts w:cstheme="minorHAnsi"/>
+          <w:szCs w:val="25"/>
+          <w:shd w:val="clear" w:color="auto" w:fill="FFFFFF"/>
+        </w:rPr>
+        <w:lastRenderedPageBreak/>
+        <w:t xml:space="preserve">servicio de </w:t>
       </w:r>
       <w:proofErr w:type="spellStart"/>
       <w:r>
@@ -2910,7 +3051,6 @@
           <w:szCs w:val="25"/>
           <w:shd w:val="clear" w:color="auto" w:fill="FFFFFF"/>
         </w:rPr>
-        <w:lastRenderedPageBreak/>
         <w:t xml:space="preserve">Interface: </w:t>
       </w:r>
       <w:r>
@@ -4505,71 +4645,11 @@
     <w:p/>
     <w:p/>
     <w:p/>
-    <w:p>
-      <w:pPr>
-        <w:pStyle w:val="Ttulo3"/>
-        <w:numPr>
-          <w:ilvl w:val="2"/>
-          <w:numId w:val="2"/>
-        </w:numPr>
-      </w:pPr>
-      <w:r>
-        <w:t>Identificación de tipo de respaldo</w:t>
-      </w:r>
-    </w:p>
     <w:p/>
-    <w:p>
-      <w:pPr>
-        <w:pStyle w:val="Ttulo3"/>
-        <w:numPr>
-          <w:ilvl w:val="2"/>
-          <w:numId w:val="2"/>
-        </w:numPr>
-      </w:pPr>
-      <w:r>
-        <w:t>Identificación de elementos de respaldo</w:t>
-      </w:r>
-    </w:p>
     <w:p/>
-    <w:p>
-      <w:pPr>
-        <w:pStyle w:val="Ttulo3"/>
-        <w:numPr>
-          <w:ilvl w:val="2"/>
-          <w:numId w:val="2"/>
-        </w:numPr>
-      </w:pPr>
-      <w:r>
-        <w:t>Especificaciones técnicas de dispositivo de respaldo</w:t>
-      </w:r>
-    </w:p>
     <w:p/>
-    <w:p>
-      <w:pPr>
-        <w:pStyle w:val="Ttulo3"/>
-        <w:numPr>
-          <w:ilvl w:val="2"/>
-          <w:numId w:val="2"/>
-        </w:numPr>
-      </w:pPr>
-      <w:r>
-        <w:t>Identificar responsable</w:t>
-      </w:r>
-    </w:p>
     <w:p/>
-    <w:p>
-      <w:pPr>
-        <w:pStyle w:val="Ttulo3"/>
-        <w:numPr>
-          <w:ilvl w:val="2"/>
-          <w:numId w:val="2"/>
-        </w:numPr>
-      </w:pPr>
-      <w:r>
-        <w:lastRenderedPageBreak/>
-        <w:t>Cronograma de respaldos</w:t>
-      </w:r>
-    </w:p>
+    <w:p/>
     <w:p/>
     <w:p>
       <w:pPr>
@@ -4580,27 +4660,1386 @@
         </w:numPr>
       </w:pPr>
       <w:r>
-        <w:t xml:space="preserve">Representación gráfica de planificación </w:t>
-      </w:r>
-      <w:proofErr w:type="spellStart"/>
-      <w:r>
-        <w:t>tempora</w:t>
-      </w:r>
-      <w:proofErr w:type="spellEnd"/>
-    </w:p>
-    <w:p/>
-    <w:p>
-      <w:pPr>
-        <w:pStyle w:val="Ttulo2"/>
-        <w:numPr>
-          <w:ilvl w:val="1"/>
-          <w:numId w:val="2"/>
-        </w:numPr>
-      </w:pPr>
-      <w:r>
         <w:t>Documentación plan de prueba</w:t>
       </w:r>
     </w:p>
+    <w:tbl>
+      <w:tblPr>
+        <w:tblStyle w:val="Tablaconcuadrcula"/>
+        <w:tblW w:w="0" w:type="auto"/>
+        <w:tblLook w:val="04A0" w:firstRow="1" w:lastRow="0" w:firstColumn="1" w:lastColumn="0" w:noHBand="0" w:noVBand="1"/>
+      </w:tblPr>
+      <w:tblGrid>
+        <w:gridCol w:w="1371"/>
+        <w:gridCol w:w="174"/>
+        <w:gridCol w:w="606"/>
+        <w:gridCol w:w="440"/>
+        <w:gridCol w:w="151"/>
+        <w:gridCol w:w="702"/>
+        <w:gridCol w:w="474"/>
+        <w:gridCol w:w="1282"/>
+        <w:gridCol w:w="915"/>
+        <w:gridCol w:w="1205"/>
+        <w:gridCol w:w="283"/>
+        <w:gridCol w:w="922"/>
+        <w:gridCol w:w="1095"/>
+      </w:tblGrid>
+      <w:tr>
+        <w:tc>
+          <w:tcPr>
+            <w:tcW w:w="9620" w:type="dxa"/>
+            <w:gridSpan w:val="13"/>
+          </w:tcPr>
+          <w:p>
+            <w:pPr>
+              <w:jc w:val="center"/>
+              <w:rPr>
+                <w:rFonts w:ascii="Verdana" w:hAnsi="Verdana" w:cs="Arial"/>
+                <w:b/>
+                <w:sz w:val="20"/>
+                <w:szCs w:val="20"/>
+              </w:rPr>
+            </w:pPr>
+            <w:r>
+              <w:rPr>
+                <w:rFonts w:ascii="Verdana" w:hAnsi="Verdana" w:cs="Arial"/>
+                <w:b/>
+                <w:sz w:val="20"/>
+                <w:szCs w:val="20"/>
+              </w:rPr>
+              <w:t>PLAN DE PRUEBA</w:t>
+            </w:r>
+          </w:p>
+        </w:tc>
+      </w:tr>
+      <w:tr>
+        <w:tc>
+          <w:tcPr>
+            <w:tcW w:w="2151" w:type="dxa"/>
+            <w:gridSpan w:val="3"/>
+          </w:tcPr>
+          <w:p>
+            <w:pPr>
+              <w:rPr>
+                <w:rFonts w:ascii="Verdana" w:hAnsi="Verdana" w:cs="Arial"/>
+                <w:sz w:val="20"/>
+                <w:szCs w:val="20"/>
+              </w:rPr>
+            </w:pPr>
+            <w:r>
+              <w:rPr>
+                <w:rFonts w:ascii="Verdana" w:hAnsi="Verdana" w:cs="Arial"/>
+                <w:sz w:val="20"/>
+                <w:szCs w:val="20"/>
+              </w:rPr>
+              <w:t>Nombre de la Prueba</w:t>
+            </w:r>
+          </w:p>
+        </w:tc>
+        <w:tc>
+          <w:tcPr>
+            <w:tcW w:w="440" w:type="dxa"/>
+          </w:tcPr>
+          <w:p>
+            <w:pPr>
+              <w:jc w:val="center"/>
+              <w:rPr>
+                <w:rFonts w:ascii="Verdana" w:hAnsi="Verdana" w:cs="Arial"/>
+                <w:sz w:val="20"/>
+                <w:szCs w:val="20"/>
+              </w:rPr>
+            </w:pPr>
+            <w:r>
+              <w:rPr>
+                <w:rFonts w:ascii="Verdana" w:hAnsi="Verdana" w:cs="Arial"/>
+                <w:sz w:val="20"/>
+                <w:szCs w:val="20"/>
+              </w:rPr>
+              <w:t>:</w:t>
+            </w:r>
+          </w:p>
+        </w:tc>
+        <w:tc>
+          <w:tcPr>
+            <w:tcW w:w="7029" w:type="dxa"/>
+            <w:gridSpan w:val="9"/>
+          </w:tcPr>
+          <w:p>
+            <w:pPr>
+              <w:jc w:val="center"/>
+              <w:rPr>
+                <w:rFonts w:ascii="Verdana" w:hAnsi="Verdana" w:cs="Arial"/>
+                <w:sz w:val="20"/>
+                <w:szCs w:val="20"/>
+              </w:rPr>
+            </w:pPr>
+          </w:p>
+        </w:tc>
+      </w:tr>
+      <w:tr>
+        <w:tc>
+          <w:tcPr>
+            <w:tcW w:w="2151" w:type="dxa"/>
+            <w:gridSpan w:val="3"/>
+          </w:tcPr>
+          <w:p>
+            <w:pPr>
+              <w:rPr>
+                <w:rFonts w:ascii="Verdana" w:hAnsi="Verdana" w:cs="Arial"/>
+                <w:sz w:val="20"/>
+                <w:szCs w:val="20"/>
+              </w:rPr>
+            </w:pPr>
+            <w:r>
+              <w:rPr>
+                <w:rFonts w:ascii="Verdana" w:hAnsi="Verdana" w:cs="Arial"/>
+                <w:sz w:val="20"/>
+                <w:szCs w:val="20"/>
+              </w:rPr>
+              <w:t>Técnica de Prueba</w:t>
+            </w:r>
+          </w:p>
+        </w:tc>
+        <w:tc>
+          <w:tcPr>
+            <w:tcW w:w="440" w:type="dxa"/>
+          </w:tcPr>
+          <w:p>
+            <w:pPr>
+              <w:jc w:val="center"/>
+              <w:rPr>
+                <w:rFonts w:ascii="Verdana" w:hAnsi="Verdana" w:cs="Arial"/>
+                <w:sz w:val="20"/>
+                <w:szCs w:val="20"/>
+              </w:rPr>
+            </w:pPr>
+            <w:r>
+              <w:rPr>
+                <w:rFonts w:ascii="Verdana" w:hAnsi="Verdana" w:cs="Arial"/>
+                <w:sz w:val="20"/>
+                <w:szCs w:val="20"/>
+              </w:rPr>
+              <w:t>:</w:t>
+            </w:r>
+          </w:p>
+        </w:tc>
+        <w:tc>
+          <w:tcPr>
+            <w:tcW w:w="7029" w:type="dxa"/>
+            <w:gridSpan w:val="9"/>
+          </w:tcPr>
+          <w:p>
+            <w:pPr>
+              <w:jc w:val="center"/>
+              <w:rPr>
+                <w:rFonts w:ascii="Verdana" w:hAnsi="Verdana" w:cs="Arial"/>
+                <w:sz w:val="20"/>
+                <w:szCs w:val="20"/>
+              </w:rPr>
+            </w:pPr>
+          </w:p>
+        </w:tc>
+      </w:tr>
+      <w:tr>
+        <w:tc>
+          <w:tcPr>
+            <w:tcW w:w="2151" w:type="dxa"/>
+            <w:gridSpan w:val="3"/>
+          </w:tcPr>
+          <w:p>
+            <w:pPr>
+              <w:rPr>
+                <w:rFonts w:ascii="Verdana" w:hAnsi="Verdana" w:cs="Arial"/>
+                <w:sz w:val="20"/>
+                <w:szCs w:val="20"/>
+              </w:rPr>
+            </w:pPr>
+            <w:r>
+              <w:rPr>
+                <w:rFonts w:ascii="Verdana" w:hAnsi="Verdana" w:cs="Arial"/>
+                <w:sz w:val="20"/>
+                <w:szCs w:val="20"/>
+              </w:rPr>
+              <w:t>Objetivo</w:t>
+            </w:r>
+          </w:p>
+        </w:tc>
+        <w:tc>
+          <w:tcPr>
+            <w:tcW w:w="440" w:type="dxa"/>
+          </w:tcPr>
+          <w:p>
+            <w:pPr>
+              <w:jc w:val="center"/>
+              <w:rPr>
+                <w:rFonts w:ascii="Verdana" w:hAnsi="Verdana" w:cs="Arial"/>
+                <w:sz w:val="20"/>
+                <w:szCs w:val="20"/>
+              </w:rPr>
+            </w:pPr>
+            <w:r>
+              <w:rPr>
+                <w:rFonts w:ascii="Verdana" w:hAnsi="Verdana" w:cs="Arial"/>
+                <w:sz w:val="20"/>
+                <w:szCs w:val="20"/>
+              </w:rPr>
+              <w:t>:</w:t>
+            </w:r>
+          </w:p>
+        </w:tc>
+        <w:tc>
+          <w:tcPr>
+            <w:tcW w:w="7029" w:type="dxa"/>
+            <w:gridSpan w:val="9"/>
+          </w:tcPr>
+          <w:p>
+            <w:pPr>
+              <w:jc w:val="center"/>
+              <w:rPr>
+                <w:rFonts w:ascii="Verdana" w:hAnsi="Verdana" w:cs="Arial"/>
+                <w:sz w:val="20"/>
+                <w:szCs w:val="20"/>
+              </w:rPr>
+            </w:pPr>
+          </w:p>
+        </w:tc>
+      </w:tr>
+      <w:tr>
+        <w:tc>
+          <w:tcPr>
+            <w:tcW w:w="2151" w:type="dxa"/>
+            <w:gridSpan w:val="3"/>
+          </w:tcPr>
+          <w:p>
+            <w:pPr>
+              <w:rPr>
+                <w:rFonts w:ascii="Verdana" w:hAnsi="Verdana" w:cs="Arial"/>
+                <w:sz w:val="20"/>
+                <w:szCs w:val="20"/>
+              </w:rPr>
+            </w:pPr>
+            <w:r>
+              <w:rPr>
+                <w:rFonts w:ascii="Verdana" w:hAnsi="Verdana" w:cs="Arial"/>
+                <w:sz w:val="20"/>
+                <w:szCs w:val="20"/>
+              </w:rPr>
+              <w:t>Responsable</w:t>
+            </w:r>
+          </w:p>
+        </w:tc>
+        <w:tc>
+          <w:tcPr>
+            <w:tcW w:w="440" w:type="dxa"/>
+          </w:tcPr>
+          <w:p>
+            <w:pPr>
+              <w:jc w:val="center"/>
+              <w:rPr>
+                <w:rFonts w:ascii="Verdana" w:hAnsi="Verdana" w:cs="Arial"/>
+                <w:sz w:val="20"/>
+                <w:szCs w:val="20"/>
+              </w:rPr>
+            </w:pPr>
+            <w:r>
+              <w:rPr>
+                <w:rFonts w:ascii="Verdana" w:hAnsi="Verdana" w:cs="Arial"/>
+                <w:sz w:val="20"/>
+                <w:szCs w:val="20"/>
+              </w:rPr>
+              <w:t>:</w:t>
+            </w:r>
+          </w:p>
+        </w:tc>
+        <w:tc>
+          <w:tcPr>
+            <w:tcW w:w="7029" w:type="dxa"/>
+            <w:gridSpan w:val="9"/>
+          </w:tcPr>
+          <w:p>
+            <w:pPr>
+              <w:jc w:val="center"/>
+              <w:rPr>
+                <w:rFonts w:ascii="Verdana" w:hAnsi="Verdana" w:cs="Arial"/>
+                <w:sz w:val="20"/>
+                <w:szCs w:val="20"/>
+              </w:rPr>
+            </w:pPr>
+          </w:p>
+        </w:tc>
+      </w:tr>
+      <w:tr>
+        <w:tc>
+          <w:tcPr>
+            <w:tcW w:w="2151" w:type="dxa"/>
+            <w:gridSpan w:val="3"/>
+          </w:tcPr>
+          <w:p>
+            <w:pPr>
+              <w:rPr>
+                <w:rFonts w:ascii="Verdana" w:hAnsi="Verdana" w:cs="Arial"/>
+                <w:sz w:val="20"/>
+                <w:szCs w:val="20"/>
+              </w:rPr>
+            </w:pPr>
+            <w:r>
+              <w:rPr>
+                <w:rFonts w:ascii="Verdana" w:hAnsi="Verdana" w:cs="Arial"/>
+                <w:sz w:val="20"/>
+                <w:szCs w:val="20"/>
+              </w:rPr>
+              <w:t>Fecha Prueba</w:t>
+            </w:r>
+          </w:p>
+        </w:tc>
+        <w:tc>
+          <w:tcPr>
+            <w:tcW w:w="440" w:type="dxa"/>
+          </w:tcPr>
+          <w:p>
+            <w:pPr>
+              <w:jc w:val="center"/>
+              <w:rPr>
+                <w:rFonts w:ascii="Verdana" w:hAnsi="Verdana" w:cs="Arial"/>
+                <w:sz w:val="20"/>
+                <w:szCs w:val="20"/>
+              </w:rPr>
+            </w:pPr>
+            <w:r>
+              <w:rPr>
+                <w:rFonts w:ascii="Verdana" w:hAnsi="Verdana" w:cs="Arial"/>
+                <w:sz w:val="20"/>
+                <w:szCs w:val="20"/>
+              </w:rPr>
+              <w:t>:</w:t>
+            </w:r>
+          </w:p>
+        </w:tc>
+        <w:tc>
+          <w:tcPr>
+            <w:tcW w:w="7029" w:type="dxa"/>
+            <w:gridSpan w:val="9"/>
+          </w:tcPr>
+          <w:p>
+            <w:pPr>
+              <w:jc w:val="center"/>
+              <w:rPr>
+                <w:rFonts w:ascii="Verdana" w:hAnsi="Verdana" w:cs="Arial"/>
+                <w:sz w:val="20"/>
+                <w:szCs w:val="20"/>
+              </w:rPr>
+            </w:pPr>
+          </w:p>
+        </w:tc>
+      </w:tr>
+      <w:tr>
+        <w:tc>
+          <w:tcPr>
+            <w:tcW w:w="9620" w:type="dxa"/>
+            <w:gridSpan w:val="13"/>
+          </w:tcPr>
+          <w:p>
+            <w:pPr>
+              <w:jc w:val="center"/>
+              <w:rPr>
+                <w:rFonts w:ascii="Verdana" w:hAnsi="Verdana" w:cs="Arial"/>
+                <w:sz w:val="20"/>
+                <w:szCs w:val="20"/>
+              </w:rPr>
+            </w:pPr>
+          </w:p>
+        </w:tc>
+      </w:tr>
+      <w:tr>
+        <w:tc>
+          <w:tcPr>
+            <w:tcW w:w="1545" w:type="dxa"/>
+            <w:gridSpan w:val="2"/>
+          </w:tcPr>
+          <w:p>
+            <w:pPr>
+              <w:jc w:val="center"/>
+              <w:rPr>
+                <w:rFonts w:ascii="Verdana" w:hAnsi="Verdana" w:cs="Arial"/>
+                <w:b/>
+                <w:sz w:val="20"/>
+                <w:szCs w:val="20"/>
+              </w:rPr>
+            </w:pPr>
+            <w:r>
+              <w:rPr>
+                <w:rFonts w:ascii="Verdana" w:hAnsi="Verdana" w:cs="Arial"/>
+                <w:b/>
+                <w:sz w:val="20"/>
+                <w:szCs w:val="20"/>
+              </w:rPr>
+              <w:t>N° Prueba</w:t>
+            </w:r>
+          </w:p>
+        </w:tc>
+        <w:tc>
+          <w:tcPr>
+            <w:tcW w:w="1899" w:type="dxa"/>
+            <w:gridSpan w:val="4"/>
+          </w:tcPr>
+          <w:p>
+            <w:pPr>
+              <w:jc w:val="center"/>
+              <w:rPr>
+                <w:rFonts w:ascii="Verdana" w:hAnsi="Verdana" w:cs="Arial"/>
+                <w:sz w:val="20"/>
+                <w:szCs w:val="20"/>
+              </w:rPr>
+            </w:pPr>
+            <w:r>
+              <w:rPr>
+                <w:rFonts w:ascii="Verdana" w:hAnsi="Verdana" w:cs="Arial"/>
+                <w:sz w:val="20"/>
+                <w:szCs w:val="20"/>
+              </w:rPr>
+              <w:t>Dato de Prueba</w:t>
+            </w:r>
+          </w:p>
+        </w:tc>
+        <w:tc>
+          <w:tcPr>
+            <w:tcW w:w="1756" w:type="dxa"/>
+            <w:gridSpan w:val="2"/>
+          </w:tcPr>
+          <w:p>
+            <w:pPr>
+              <w:jc w:val="center"/>
+              <w:rPr>
+                <w:rFonts w:ascii="Verdana" w:hAnsi="Verdana" w:cs="Arial"/>
+                <w:sz w:val="20"/>
+                <w:szCs w:val="20"/>
+              </w:rPr>
+            </w:pPr>
+            <w:r>
+              <w:rPr>
+                <w:rFonts w:ascii="Verdana" w:hAnsi="Verdana" w:cs="Arial"/>
+                <w:sz w:val="20"/>
+                <w:szCs w:val="20"/>
+              </w:rPr>
+              <w:t>Resultado Esperado</w:t>
+            </w:r>
+          </w:p>
+        </w:tc>
+        <w:tc>
+          <w:tcPr>
+            <w:tcW w:w="2403" w:type="dxa"/>
+            <w:gridSpan w:val="3"/>
+          </w:tcPr>
+          <w:p>
+            <w:pPr>
+              <w:jc w:val="center"/>
+              <w:rPr>
+                <w:rFonts w:ascii="Verdana" w:hAnsi="Verdana" w:cs="Arial"/>
+                <w:sz w:val="20"/>
+                <w:szCs w:val="20"/>
+              </w:rPr>
+            </w:pPr>
+            <w:r>
+              <w:rPr>
+                <w:rFonts w:ascii="Verdana" w:hAnsi="Verdana" w:cs="Arial"/>
+                <w:sz w:val="20"/>
+                <w:szCs w:val="20"/>
+              </w:rPr>
+              <w:t>Resultado Obtenido</w:t>
+            </w:r>
+          </w:p>
+        </w:tc>
+        <w:tc>
+          <w:tcPr>
+            <w:tcW w:w="2017" w:type="dxa"/>
+            <w:gridSpan w:val="2"/>
+          </w:tcPr>
+          <w:p>
+            <w:pPr>
+              <w:jc w:val="center"/>
+              <w:rPr>
+                <w:rFonts w:ascii="Verdana" w:hAnsi="Verdana" w:cs="Arial"/>
+                <w:sz w:val="20"/>
+                <w:szCs w:val="20"/>
+              </w:rPr>
+            </w:pPr>
+            <w:r>
+              <w:rPr>
+                <w:rFonts w:ascii="Verdana" w:hAnsi="Verdana" w:cs="Arial"/>
+                <w:sz w:val="20"/>
+                <w:szCs w:val="20"/>
+              </w:rPr>
+              <w:t>Acción Correctiva</w:t>
+            </w:r>
+          </w:p>
+        </w:tc>
+      </w:tr>
+      <w:tr>
+        <w:tc>
+          <w:tcPr>
+            <w:tcW w:w="1545" w:type="dxa"/>
+            <w:gridSpan w:val="2"/>
+          </w:tcPr>
+          <w:p>
+            <w:pPr>
+              <w:rPr>
+                <w:rFonts w:ascii="Verdana" w:hAnsi="Verdana" w:cs="Arial"/>
+                <w:b/>
+                <w:sz w:val="20"/>
+                <w:szCs w:val="20"/>
+              </w:rPr>
+            </w:pPr>
+          </w:p>
+        </w:tc>
+        <w:tc>
+          <w:tcPr>
+            <w:tcW w:w="1899" w:type="dxa"/>
+            <w:gridSpan w:val="4"/>
+          </w:tcPr>
+          <w:p>
+            <w:pPr>
+              <w:jc w:val="center"/>
+              <w:rPr>
+                <w:rFonts w:ascii="Verdana" w:hAnsi="Verdana" w:cs="Arial"/>
+                <w:sz w:val="20"/>
+                <w:szCs w:val="20"/>
+              </w:rPr>
+            </w:pPr>
+          </w:p>
+        </w:tc>
+        <w:tc>
+          <w:tcPr>
+            <w:tcW w:w="1756" w:type="dxa"/>
+            <w:gridSpan w:val="2"/>
+          </w:tcPr>
+          <w:p>
+            <w:pPr>
+              <w:jc w:val="center"/>
+              <w:rPr>
+                <w:rFonts w:ascii="Verdana" w:hAnsi="Verdana" w:cs="Arial"/>
+                <w:sz w:val="20"/>
+                <w:szCs w:val="20"/>
+              </w:rPr>
+            </w:pPr>
+          </w:p>
+        </w:tc>
+        <w:tc>
+          <w:tcPr>
+            <w:tcW w:w="2403" w:type="dxa"/>
+            <w:gridSpan w:val="3"/>
+          </w:tcPr>
+          <w:p>
+            <w:pPr>
+              <w:jc w:val="center"/>
+              <w:rPr>
+                <w:rFonts w:ascii="Verdana" w:hAnsi="Verdana" w:cs="Arial"/>
+                <w:sz w:val="20"/>
+                <w:szCs w:val="20"/>
+              </w:rPr>
+            </w:pPr>
+          </w:p>
+        </w:tc>
+        <w:tc>
+          <w:tcPr>
+            <w:tcW w:w="2017" w:type="dxa"/>
+            <w:gridSpan w:val="2"/>
+          </w:tcPr>
+          <w:p>
+            <w:pPr>
+              <w:jc w:val="center"/>
+              <w:rPr>
+                <w:rFonts w:ascii="Verdana" w:hAnsi="Verdana" w:cs="Arial"/>
+                <w:sz w:val="20"/>
+                <w:szCs w:val="20"/>
+              </w:rPr>
+            </w:pPr>
+          </w:p>
+        </w:tc>
+      </w:tr>
+      <w:tr>
+        <w:tc>
+          <w:tcPr>
+            <w:tcW w:w="1545" w:type="dxa"/>
+            <w:gridSpan w:val="2"/>
+          </w:tcPr>
+          <w:p>
+            <w:pPr>
+              <w:rPr>
+                <w:rFonts w:ascii="Verdana" w:hAnsi="Verdana" w:cs="Arial"/>
+                <w:b/>
+                <w:sz w:val="20"/>
+                <w:szCs w:val="20"/>
+              </w:rPr>
+            </w:pPr>
+          </w:p>
+        </w:tc>
+        <w:tc>
+          <w:tcPr>
+            <w:tcW w:w="1899" w:type="dxa"/>
+            <w:gridSpan w:val="4"/>
+          </w:tcPr>
+          <w:p>
+            <w:pPr>
+              <w:jc w:val="center"/>
+              <w:rPr>
+                <w:rFonts w:ascii="Verdana" w:hAnsi="Verdana" w:cs="Arial"/>
+                <w:sz w:val="20"/>
+                <w:szCs w:val="20"/>
+              </w:rPr>
+            </w:pPr>
+          </w:p>
+        </w:tc>
+        <w:tc>
+          <w:tcPr>
+            <w:tcW w:w="1756" w:type="dxa"/>
+            <w:gridSpan w:val="2"/>
+          </w:tcPr>
+          <w:p>
+            <w:pPr>
+              <w:jc w:val="center"/>
+              <w:rPr>
+                <w:rFonts w:ascii="Verdana" w:hAnsi="Verdana" w:cs="Arial"/>
+                <w:sz w:val="20"/>
+                <w:szCs w:val="20"/>
+              </w:rPr>
+            </w:pPr>
+          </w:p>
+        </w:tc>
+        <w:tc>
+          <w:tcPr>
+            <w:tcW w:w="2403" w:type="dxa"/>
+            <w:gridSpan w:val="3"/>
+          </w:tcPr>
+          <w:p>
+            <w:pPr>
+              <w:jc w:val="center"/>
+              <w:rPr>
+                <w:rFonts w:ascii="Verdana" w:hAnsi="Verdana" w:cs="Arial"/>
+                <w:sz w:val="20"/>
+                <w:szCs w:val="20"/>
+              </w:rPr>
+            </w:pPr>
+          </w:p>
+        </w:tc>
+        <w:tc>
+          <w:tcPr>
+            <w:tcW w:w="2017" w:type="dxa"/>
+            <w:gridSpan w:val="2"/>
+          </w:tcPr>
+          <w:p>
+            <w:pPr>
+              <w:jc w:val="center"/>
+              <w:rPr>
+                <w:rFonts w:ascii="Verdana" w:hAnsi="Verdana" w:cs="Arial"/>
+                <w:sz w:val="20"/>
+                <w:szCs w:val="20"/>
+              </w:rPr>
+            </w:pPr>
+          </w:p>
+        </w:tc>
+      </w:tr>
+      <w:tr>
+        <w:tc>
+          <w:tcPr>
+            <w:tcW w:w="1545" w:type="dxa"/>
+            <w:gridSpan w:val="2"/>
+          </w:tcPr>
+          <w:p>
+            <w:pPr>
+              <w:rPr>
+                <w:rFonts w:ascii="Verdana" w:hAnsi="Verdana" w:cs="Arial"/>
+                <w:b/>
+                <w:sz w:val="20"/>
+                <w:szCs w:val="20"/>
+              </w:rPr>
+            </w:pPr>
+          </w:p>
+        </w:tc>
+        <w:tc>
+          <w:tcPr>
+            <w:tcW w:w="1899" w:type="dxa"/>
+            <w:gridSpan w:val="4"/>
+          </w:tcPr>
+          <w:p>
+            <w:pPr>
+              <w:jc w:val="center"/>
+              <w:rPr>
+                <w:rFonts w:ascii="Verdana" w:hAnsi="Verdana" w:cs="Arial"/>
+                <w:sz w:val="20"/>
+                <w:szCs w:val="20"/>
+              </w:rPr>
+            </w:pPr>
+          </w:p>
+        </w:tc>
+        <w:tc>
+          <w:tcPr>
+            <w:tcW w:w="1756" w:type="dxa"/>
+            <w:gridSpan w:val="2"/>
+          </w:tcPr>
+          <w:p>
+            <w:pPr>
+              <w:jc w:val="center"/>
+              <w:rPr>
+                <w:rFonts w:ascii="Verdana" w:hAnsi="Verdana" w:cs="Arial"/>
+                <w:sz w:val="20"/>
+                <w:szCs w:val="20"/>
+              </w:rPr>
+            </w:pPr>
+          </w:p>
+        </w:tc>
+        <w:tc>
+          <w:tcPr>
+            <w:tcW w:w="2403" w:type="dxa"/>
+            <w:gridSpan w:val="3"/>
+          </w:tcPr>
+          <w:p>
+            <w:pPr>
+              <w:jc w:val="center"/>
+              <w:rPr>
+                <w:rFonts w:ascii="Verdana" w:hAnsi="Verdana" w:cs="Arial"/>
+                <w:sz w:val="20"/>
+                <w:szCs w:val="20"/>
+              </w:rPr>
+            </w:pPr>
+          </w:p>
+        </w:tc>
+        <w:tc>
+          <w:tcPr>
+            <w:tcW w:w="2017" w:type="dxa"/>
+            <w:gridSpan w:val="2"/>
+          </w:tcPr>
+          <w:p>
+            <w:pPr>
+              <w:jc w:val="center"/>
+              <w:rPr>
+                <w:rFonts w:ascii="Verdana" w:hAnsi="Verdana" w:cs="Arial"/>
+                <w:sz w:val="20"/>
+                <w:szCs w:val="20"/>
+              </w:rPr>
+            </w:pPr>
+          </w:p>
+        </w:tc>
+      </w:tr>
+      <w:tr>
+        <w:tc>
+          <w:tcPr>
+            <w:tcW w:w="1545" w:type="dxa"/>
+            <w:gridSpan w:val="2"/>
+          </w:tcPr>
+          <w:p>
+            <w:pPr>
+              <w:rPr>
+                <w:rFonts w:ascii="Verdana" w:hAnsi="Verdana" w:cs="Arial"/>
+                <w:b/>
+                <w:sz w:val="20"/>
+                <w:szCs w:val="20"/>
+              </w:rPr>
+            </w:pPr>
+          </w:p>
+        </w:tc>
+        <w:tc>
+          <w:tcPr>
+            <w:tcW w:w="1899" w:type="dxa"/>
+            <w:gridSpan w:val="4"/>
+          </w:tcPr>
+          <w:p>
+            <w:pPr>
+              <w:jc w:val="center"/>
+              <w:rPr>
+                <w:rFonts w:ascii="Verdana" w:hAnsi="Verdana" w:cs="Arial"/>
+                <w:sz w:val="20"/>
+                <w:szCs w:val="20"/>
+              </w:rPr>
+            </w:pPr>
+          </w:p>
+        </w:tc>
+        <w:tc>
+          <w:tcPr>
+            <w:tcW w:w="1756" w:type="dxa"/>
+            <w:gridSpan w:val="2"/>
+          </w:tcPr>
+          <w:p>
+            <w:pPr>
+              <w:jc w:val="center"/>
+              <w:rPr>
+                <w:rFonts w:ascii="Verdana" w:hAnsi="Verdana" w:cs="Arial"/>
+                <w:sz w:val="20"/>
+                <w:szCs w:val="20"/>
+              </w:rPr>
+            </w:pPr>
+          </w:p>
+        </w:tc>
+        <w:tc>
+          <w:tcPr>
+            <w:tcW w:w="2403" w:type="dxa"/>
+            <w:gridSpan w:val="3"/>
+          </w:tcPr>
+          <w:p>
+            <w:pPr>
+              <w:jc w:val="center"/>
+              <w:rPr>
+                <w:rFonts w:ascii="Verdana" w:hAnsi="Verdana" w:cs="Arial"/>
+                <w:sz w:val="20"/>
+                <w:szCs w:val="20"/>
+              </w:rPr>
+            </w:pPr>
+          </w:p>
+        </w:tc>
+        <w:tc>
+          <w:tcPr>
+            <w:tcW w:w="2017" w:type="dxa"/>
+            <w:gridSpan w:val="2"/>
+          </w:tcPr>
+          <w:p>
+            <w:pPr>
+              <w:jc w:val="center"/>
+              <w:rPr>
+                <w:rFonts w:ascii="Verdana" w:hAnsi="Verdana" w:cs="Arial"/>
+                <w:sz w:val="20"/>
+                <w:szCs w:val="20"/>
+              </w:rPr>
+            </w:pPr>
+          </w:p>
+        </w:tc>
+      </w:tr>
+      <w:tr>
+        <w:tc>
+          <w:tcPr>
+            <w:tcW w:w="9620" w:type="dxa"/>
+            <w:gridSpan w:val="13"/>
+          </w:tcPr>
+          <w:p>
+            <w:pPr>
+              <w:rPr>
+                <w:rFonts w:ascii="Verdana" w:hAnsi="Verdana" w:cs="Arial"/>
+                <w:b/>
+                <w:sz w:val="20"/>
+                <w:szCs w:val="20"/>
+              </w:rPr>
+            </w:pPr>
+          </w:p>
+          <w:p>
+            <w:pPr>
+              <w:rPr>
+                <w:rFonts w:ascii="Verdana" w:hAnsi="Verdana" w:cs="Arial"/>
+                <w:b/>
+                <w:sz w:val="20"/>
+                <w:szCs w:val="20"/>
+              </w:rPr>
+            </w:pPr>
+          </w:p>
+          <w:p>
+            <w:pPr>
+              <w:rPr>
+                <w:rFonts w:ascii="Verdana" w:hAnsi="Verdana" w:cs="Arial"/>
+                <w:b/>
+                <w:sz w:val="20"/>
+                <w:szCs w:val="20"/>
+              </w:rPr>
+            </w:pPr>
+            <w:r>
+              <w:rPr>
+                <w:rFonts w:ascii="Verdana" w:hAnsi="Verdana" w:cs="Arial"/>
+                <w:b/>
+                <w:sz w:val="20"/>
+                <w:szCs w:val="20"/>
+              </w:rPr>
+              <w:t>Acción Correctiva</w:t>
+            </w:r>
+          </w:p>
+        </w:tc>
+      </w:tr>
+      <w:tr>
+        <w:tc>
+          <w:tcPr>
+            <w:tcW w:w="1371" w:type="dxa"/>
+          </w:tcPr>
+          <w:p>
+            <w:pPr>
+              <w:jc w:val="center"/>
+              <w:rPr>
+                <w:rFonts w:ascii="Verdana" w:hAnsi="Verdana" w:cs="Arial"/>
+                <w:b/>
+                <w:sz w:val="20"/>
+                <w:szCs w:val="20"/>
+              </w:rPr>
+            </w:pPr>
+            <w:r>
+              <w:rPr>
+                <w:rFonts w:ascii="Verdana" w:hAnsi="Verdana" w:cs="Arial"/>
+                <w:b/>
+                <w:sz w:val="20"/>
+                <w:szCs w:val="20"/>
+              </w:rPr>
+              <w:t>Acción Correctiva</w:t>
+            </w:r>
+          </w:p>
+        </w:tc>
+        <w:tc>
+          <w:tcPr>
+            <w:tcW w:w="1371" w:type="dxa"/>
+            <w:gridSpan w:val="4"/>
+          </w:tcPr>
+          <w:p>
+            <w:pPr>
+              <w:jc w:val="center"/>
+              <w:rPr>
+                <w:rFonts w:ascii="Verdana" w:hAnsi="Verdana" w:cs="Arial"/>
+                <w:sz w:val="20"/>
+                <w:szCs w:val="20"/>
+              </w:rPr>
+            </w:pPr>
+            <w:r>
+              <w:rPr>
+                <w:rFonts w:ascii="Verdana" w:hAnsi="Verdana" w:cs="Arial"/>
+                <w:sz w:val="20"/>
+                <w:szCs w:val="20"/>
+              </w:rPr>
+              <w:t>Descripción Problema presentado</w:t>
+            </w:r>
+          </w:p>
+        </w:tc>
+        <w:tc>
+          <w:tcPr>
+            <w:tcW w:w="1176" w:type="dxa"/>
+            <w:gridSpan w:val="2"/>
+          </w:tcPr>
+          <w:p>
+            <w:pPr>
+              <w:jc w:val="center"/>
+              <w:rPr>
+                <w:rFonts w:ascii="Verdana" w:hAnsi="Verdana" w:cs="Arial"/>
+                <w:sz w:val="20"/>
+                <w:szCs w:val="20"/>
+              </w:rPr>
+            </w:pPr>
+            <w:r>
+              <w:rPr>
+                <w:rFonts w:ascii="Verdana" w:hAnsi="Verdana" w:cs="Arial"/>
+                <w:sz w:val="20"/>
+                <w:szCs w:val="20"/>
+              </w:rPr>
+              <w:t>Acción Realizada</w:t>
+            </w:r>
+          </w:p>
+        </w:tc>
+        <w:tc>
+          <w:tcPr>
+            <w:tcW w:w="1282" w:type="dxa"/>
+          </w:tcPr>
+          <w:p>
+            <w:pPr>
+              <w:jc w:val="center"/>
+              <w:rPr>
+                <w:rFonts w:ascii="Verdana" w:hAnsi="Verdana" w:cs="Arial"/>
+                <w:sz w:val="20"/>
+                <w:szCs w:val="20"/>
+              </w:rPr>
+            </w:pPr>
+            <w:r>
+              <w:rPr>
+                <w:rFonts w:ascii="Verdana" w:hAnsi="Verdana" w:cs="Arial"/>
+                <w:sz w:val="20"/>
+                <w:szCs w:val="20"/>
+              </w:rPr>
+              <w:t>Código Modificado</w:t>
+            </w:r>
+          </w:p>
+        </w:tc>
+        <w:tc>
+          <w:tcPr>
+            <w:tcW w:w="915" w:type="dxa"/>
+          </w:tcPr>
+          <w:p>
+            <w:pPr>
+              <w:jc w:val="center"/>
+              <w:rPr>
+                <w:rFonts w:ascii="Verdana" w:hAnsi="Verdana" w:cs="Arial"/>
+                <w:sz w:val="20"/>
+                <w:szCs w:val="20"/>
+              </w:rPr>
+            </w:pPr>
+            <w:r>
+              <w:rPr>
+                <w:rFonts w:ascii="Verdana" w:hAnsi="Verdana" w:cs="Arial"/>
+                <w:sz w:val="20"/>
+                <w:szCs w:val="20"/>
+              </w:rPr>
+              <w:t>Dato de Prueba</w:t>
+            </w:r>
+          </w:p>
+        </w:tc>
+        <w:tc>
+          <w:tcPr>
+            <w:tcW w:w="1205" w:type="dxa"/>
+          </w:tcPr>
+          <w:p>
+            <w:pPr>
+              <w:jc w:val="center"/>
+              <w:rPr>
+                <w:rFonts w:ascii="Verdana" w:hAnsi="Verdana" w:cs="Arial"/>
+                <w:sz w:val="20"/>
+                <w:szCs w:val="20"/>
+              </w:rPr>
+            </w:pPr>
+            <w:r>
+              <w:rPr>
+                <w:rFonts w:ascii="Verdana" w:hAnsi="Verdana" w:cs="Arial"/>
+                <w:sz w:val="20"/>
+                <w:szCs w:val="20"/>
+              </w:rPr>
+              <w:t>Resultado Esperado</w:t>
+            </w:r>
+          </w:p>
+        </w:tc>
+        <w:tc>
+          <w:tcPr>
+            <w:tcW w:w="1205" w:type="dxa"/>
+            <w:gridSpan w:val="2"/>
+          </w:tcPr>
+          <w:p>
+            <w:pPr>
+              <w:jc w:val="center"/>
+              <w:rPr>
+                <w:rFonts w:ascii="Verdana" w:hAnsi="Verdana" w:cs="Arial"/>
+                <w:sz w:val="20"/>
+                <w:szCs w:val="20"/>
+              </w:rPr>
+            </w:pPr>
+            <w:r>
+              <w:rPr>
+                <w:rFonts w:ascii="Verdana" w:hAnsi="Verdana" w:cs="Arial"/>
+                <w:sz w:val="20"/>
+                <w:szCs w:val="20"/>
+              </w:rPr>
+              <w:t>Resultado Obtenido</w:t>
+            </w:r>
+          </w:p>
+        </w:tc>
+        <w:tc>
+          <w:tcPr>
+            <w:tcW w:w="1095" w:type="dxa"/>
+          </w:tcPr>
+          <w:p>
+            <w:pPr>
+              <w:jc w:val="center"/>
+              <w:rPr>
+                <w:rFonts w:ascii="Verdana" w:hAnsi="Verdana" w:cs="Arial"/>
+                <w:sz w:val="20"/>
+                <w:szCs w:val="20"/>
+              </w:rPr>
+            </w:pPr>
+            <w:r>
+              <w:rPr>
+                <w:rFonts w:ascii="Verdana" w:hAnsi="Verdana" w:cs="Arial"/>
+                <w:sz w:val="20"/>
+                <w:szCs w:val="20"/>
+              </w:rPr>
+              <w:t>Estado</w:t>
+            </w:r>
+          </w:p>
+        </w:tc>
+      </w:tr>
+      <w:tr>
+        <w:tc>
+          <w:tcPr>
+            <w:tcW w:w="1371" w:type="dxa"/>
+          </w:tcPr>
+          <w:p>
+            <w:pPr>
+              <w:rPr>
+                <w:rFonts w:ascii="Verdana" w:hAnsi="Verdana" w:cs="Arial"/>
+                <w:b/>
+                <w:sz w:val="20"/>
+                <w:szCs w:val="20"/>
+              </w:rPr>
+            </w:pPr>
+          </w:p>
+        </w:tc>
+        <w:tc>
+          <w:tcPr>
+            <w:tcW w:w="1371" w:type="dxa"/>
+            <w:gridSpan w:val="4"/>
+          </w:tcPr>
+          <w:p>
+            <w:pPr>
+              <w:jc w:val="center"/>
+              <w:rPr>
+                <w:rFonts w:ascii="Verdana" w:hAnsi="Verdana" w:cs="Arial"/>
+                <w:sz w:val="20"/>
+                <w:szCs w:val="20"/>
+              </w:rPr>
+            </w:pPr>
+          </w:p>
+        </w:tc>
+        <w:tc>
+          <w:tcPr>
+            <w:tcW w:w="1176" w:type="dxa"/>
+            <w:gridSpan w:val="2"/>
+          </w:tcPr>
+          <w:p>
+            <w:pPr>
+              <w:jc w:val="center"/>
+              <w:rPr>
+                <w:rFonts w:ascii="Verdana" w:hAnsi="Verdana" w:cs="Arial"/>
+                <w:sz w:val="20"/>
+                <w:szCs w:val="20"/>
+              </w:rPr>
+            </w:pPr>
+          </w:p>
+        </w:tc>
+        <w:tc>
+          <w:tcPr>
+            <w:tcW w:w="1282" w:type="dxa"/>
+          </w:tcPr>
+          <w:p>
+            <w:pPr>
+              <w:jc w:val="center"/>
+              <w:rPr>
+                <w:rFonts w:ascii="Verdana" w:hAnsi="Verdana" w:cs="Arial"/>
+                <w:sz w:val="20"/>
+                <w:szCs w:val="20"/>
+              </w:rPr>
+            </w:pPr>
+          </w:p>
+        </w:tc>
+        <w:tc>
+          <w:tcPr>
+            <w:tcW w:w="915" w:type="dxa"/>
+          </w:tcPr>
+          <w:p>
+            <w:pPr>
+              <w:jc w:val="center"/>
+              <w:rPr>
+                <w:rFonts w:ascii="Verdana" w:hAnsi="Verdana" w:cs="Arial"/>
+                <w:sz w:val="20"/>
+                <w:szCs w:val="20"/>
+              </w:rPr>
+            </w:pPr>
+          </w:p>
+        </w:tc>
+        <w:tc>
+          <w:tcPr>
+            <w:tcW w:w="1205" w:type="dxa"/>
+          </w:tcPr>
+          <w:p>
+            <w:pPr>
+              <w:jc w:val="center"/>
+              <w:rPr>
+                <w:rFonts w:ascii="Verdana" w:hAnsi="Verdana" w:cs="Arial"/>
+                <w:sz w:val="20"/>
+                <w:szCs w:val="20"/>
+              </w:rPr>
+            </w:pPr>
+          </w:p>
+        </w:tc>
+        <w:tc>
+          <w:tcPr>
+            <w:tcW w:w="1205" w:type="dxa"/>
+            <w:gridSpan w:val="2"/>
+          </w:tcPr>
+          <w:p>
+            <w:pPr>
+              <w:jc w:val="center"/>
+              <w:rPr>
+                <w:rFonts w:ascii="Verdana" w:hAnsi="Verdana" w:cs="Arial"/>
+                <w:sz w:val="20"/>
+                <w:szCs w:val="20"/>
+              </w:rPr>
+            </w:pPr>
+          </w:p>
+        </w:tc>
+        <w:tc>
+          <w:tcPr>
+            <w:tcW w:w="1095" w:type="dxa"/>
+          </w:tcPr>
+          <w:p>
+            <w:pPr>
+              <w:jc w:val="center"/>
+              <w:rPr>
+                <w:rFonts w:ascii="Verdana" w:hAnsi="Verdana" w:cs="Arial"/>
+                <w:sz w:val="20"/>
+                <w:szCs w:val="20"/>
+              </w:rPr>
+            </w:pPr>
+          </w:p>
+        </w:tc>
+      </w:tr>
+      <w:tr>
+        <w:tc>
+          <w:tcPr>
+            <w:tcW w:w="1371" w:type="dxa"/>
+          </w:tcPr>
+          <w:p>
+            <w:pPr>
+              <w:rPr>
+                <w:b/>
+              </w:rPr>
+            </w:pPr>
+          </w:p>
+        </w:tc>
+        <w:tc>
+          <w:tcPr>
+            <w:tcW w:w="1371" w:type="dxa"/>
+            <w:gridSpan w:val="4"/>
+          </w:tcPr>
+          <w:p>
+            <w:pPr>
+              <w:jc w:val="center"/>
+            </w:pPr>
+          </w:p>
+        </w:tc>
+        <w:tc>
+          <w:tcPr>
+            <w:tcW w:w="1176" w:type="dxa"/>
+            <w:gridSpan w:val="2"/>
+          </w:tcPr>
+          <w:p>
+            <w:pPr>
+              <w:jc w:val="center"/>
+            </w:pPr>
+          </w:p>
+        </w:tc>
+        <w:tc>
+          <w:tcPr>
+            <w:tcW w:w="1282" w:type="dxa"/>
+          </w:tcPr>
+          <w:p>
+            <w:pPr>
+              <w:jc w:val="center"/>
+            </w:pPr>
+          </w:p>
+        </w:tc>
+        <w:tc>
+          <w:tcPr>
+            <w:tcW w:w="915" w:type="dxa"/>
+          </w:tcPr>
+          <w:p>
+            <w:pPr>
+              <w:jc w:val="center"/>
+            </w:pPr>
+          </w:p>
+        </w:tc>
+        <w:tc>
+          <w:tcPr>
+            <w:tcW w:w="1205" w:type="dxa"/>
+          </w:tcPr>
+          <w:p>
+            <w:pPr>
+              <w:jc w:val="center"/>
+            </w:pPr>
+          </w:p>
+        </w:tc>
+        <w:tc>
+          <w:tcPr>
+            <w:tcW w:w="1205" w:type="dxa"/>
+            <w:gridSpan w:val="2"/>
+          </w:tcPr>
+          <w:p>
+            <w:pPr>
+              <w:jc w:val="center"/>
+            </w:pPr>
+          </w:p>
+        </w:tc>
+        <w:tc>
+          <w:tcPr>
+            <w:tcW w:w="1095" w:type="dxa"/>
+          </w:tcPr>
+          <w:p>
+            <w:pPr>
+              <w:jc w:val="center"/>
+            </w:pPr>
+          </w:p>
+        </w:tc>
+      </w:tr>
+      <w:tr>
+        <w:tc>
+          <w:tcPr>
+            <w:tcW w:w="1371" w:type="dxa"/>
+          </w:tcPr>
+          <w:p>
+            <w:pPr>
+              <w:rPr>
+                <w:b/>
+              </w:rPr>
+            </w:pPr>
+          </w:p>
+        </w:tc>
+        <w:tc>
+          <w:tcPr>
+            <w:tcW w:w="1371" w:type="dxa"/>
+            <w:gridSpan w:val="4"/>
+          </w:tcPr>
+          <w:p>
+            <w:pPr>
+              <w:jc w:val="center"/>
+            </w:pPr>
+          </w:p>
+        </w:tc>
+        <w:tc>
+          <w:tcPr>
+            <w:tcW w:w="1176" w:type="dxa"/>
+            <w:gridSpan w:val="2"/>
+          </w:tcPr>
+          <w:p>
+            <w:pPr>
+              <w:jc w:val="center"/>
+            </w:pPr>
+          </w:p>
+        </w:tc>
+        <w:tc>
+          <w:tcPr>
+            <w:tcW w:w="1282" w:type="dxa"/>
+          </w:tcPr>
+          <w:p>
+            <w:pPr>
+              <w:jc w:val="center"/>
+            </w:pPr>
+          </w:p>
+        </w:tc>
+        <w:tc>
+          <w:tcPr>
+            <w:tcW w:w="915" w:type="dxa"/>
+          </w:tcPr>
+          <w:p>
+            <w:pPr>
+              <w:jc w:val="center"/>
+            </w:pPr>
+          </w:p>
+        </w:tc>
+        <w:tc>
+          <w:tcPr>
+            <w:tcW w:w="1205" w:type="dxa"/>
+          </w:tcPr>
+          <w:p>
+            <w:pPr>
+              <w:jc w:val="center"/>
+            </w:pPr>
+          </w:p>
+        </w:tc>
+        <w:tc>
+          <w:tcPr>
+            <w:tcW w:w="1205" w:type="dxa"/>
+            <w:gridSpan w:val="2"/>
+          </w:tcPr>
+          <w:p>
+            <w:pPr>
+              <w:jc w:val="center"/>
+            </w:pPr>
+          </w:p>
+        </w:tc>
+        <w:tc>
+          <w:tcPr>
+            <w:tcW w:w="1095" w:type="dxa"/>
+          </w:tcPr>
+          <w:p>
+            <w:pPr>
+              <w:jc w:val="center"/>
+            </w:pPr>
+          </w:p>
+        </w:tc>
+      </w:tr>
+    </w:tbl>
     <w:p/>
     <w:p>
       <w:pPr>
@@ -4716,7 +6155,7 @@
             <w:rPr>
               <w:noProof/>
             </w:rPr>
-            <w:t>4</w:t>
+            <w:t>1</w:t>
           </w:r>
           <w:r>
             <w:fldChar w:fldCharType="end"/>
@@ -4810,27 +6249,14 @@
     <w:r>
       <w:t>.</w:t>
     </w:r>
-    <w:r>
-      <w:fldChar w:fldCharType="begin"/>
-    </w:r>
-    <w:r>
-      <w:instrText xml:space="preserve"> STYLEREF  "Título 1"  \* MERGEFORMAT </w:instrText>
-    </w:r>
-    <w:r>
-      <w:fldChar w:fldCharType="separate"/>
-    </w:r>
-    <w:r>
-      <w:rPr>
-        <w:noProof/>
-      </w:rPr>
-      <w:t>Anexos</w:t>
-    </w:r>
-    <w:r>
-      <w:rPr>
-        <w:noProof/>
-      </w:rPr>
-      <w:fldChar w:fldCharType="end"/>
-    </w:r>
+    <w:fldSimple w:instr=" STYLEREF  &quot;Título 1&quot;  \* MERGEFORMAT ">
+      <w:r>
+        <w:rPr>
+          <w:noProof/>
+        </w:rPr>
+        <w:t>Anexos</w:t>
+      </w:r>
+    </w:fldSimple>
   </w:p>
 </w:hdr>
 </file>
@@ -5852,6 +7278,118 @@
     </w:lvl>
   </w:abstractNum>
   <w:abstractNum w:abstractNumId="8">
+    <w:nsid w:val="16B55B9A"/>
+    <w:multiLevelType w:val="hybridMultilevel"/>
+    <w:tmpl w:val="0328538A"/>
+    <w:lvl w:ilvl="0" w:tplc="4E4E7898">
+      <w:numFmt w:val="bullet"/>
+      <w:lvlText w:val=""/>
+      <w:lvlJc w:val="left"/>
+      <w:pPr>
+        <w:ind w:left="720" w:hanging="360"/>
+      </w:pPr>
+      <w:rPr>
+        <w:rFonts w:ascii="Symbol" w:eastAsiaTheme="majorEastAsia" w:hAnsi="Symbol" w:cstheme="majorBidi" w:hint="default"/>
+      </w:rPr>
+    </w:lvl>
+    <w:lvl w:ilvl="1" w:tplc="340A0003" w:tentative="1">
+      <w:start w:val="1"/>
+      <w:numFmt w:val="bullet"/>
+      <w:lvlText w:val="o"/>
+      <w:lvlJc w:val="left"/>
+      <w:pPr>
+        <w:ind w:left="1440" w:hanging="360"/>
+      </w:pPr>
+      <w:rPr>
+        <w:rFonts w:ascii="Courier New" w:hAnsi="Courier New" w:cs="Courier New" w:hint="default"/>
+      </w:rPr>
+    </w:lvl>
+    <w:lvl w:ilvl="2" w:tplc="340A0005" w:tentative="1">
+      <w:start w:val="1"/>
+      <w:numFmt w:val="bullet"/>
+      <w:lvlText w:val=""/>
+      <w:lvlJc w:val="left"/>
+      <w:pPr>
+        <w:ind w:left="2160" w:hanging="360"/>
+      </w:pPr>
+      <w:rPr>
+        <w:rFonts w:ascii="Wingdings" w:hAnsi="Wingdings" w:hint="default"/>
+      </w:rPr>
+    </w:lvl>
+    <w:lvl w:ilvl="3" w:tplc="340A0001" w:tentative="1">
+      <w:start w:val="1"/>
+      <w:numFmt w:val="bullet"/>
+      <w:lvlText w:val=""/>
+      <w:lvlJc w:val="left"/>
+      <w:pPr>
+        <w:ind w:left="2880" w:hanging="360"/>
+      </w:pPr>
+      <w:rPr>
+        <w:rFonts w:ascii="Symbol" w:hAnsi="Symbol" w:hint="default"/>
+      </w:rPr>
+    </w:lvl>
+    <w:lvl w:ilvl="4" w:tplc="340A0003" w:tentative="1">
+      <w:start w:val="1"/>
+      <w:numFmt w:val="bullet"/>
+      <w:lvlText w:val="o"/>
+      <w:lvlJc w:val="left"/>
+      <w:pPr>
+        <w:ind w:left="3600" w:hanging="360"/>
+      </w:pPr>
+      <w:rPr>
+        <w:rFonts w:ascii="Courier New" w:hAnsi="Courier New" w:cs="Courier New" w:hint="default"/>
+      </w:rPr>
+    </w:lvl>
+    <w:lvl w:ilvl="5" w:tplc="340A0005" w:tentative="1">
+      <w:start w:val="1"/>
+      <w:numFmt w:val="bullet"/>
+      <w:lvlText w:val=""/>
+      <w:lvlJc w:val="left"/>
+      <w:pPr>
+        <w:ind w:left="4320" w:hanging="360"/>
+      </w:pPr>
+      <w:rPr>
+        <w:rFonts w:ascii="Wingdings" w:hAnsi="Wingdings" w:hint="default"/>
+      </w:rPr>
+    </w:lvl>
+    <w:lvl w:ilvl="6" w:tplc="340A0001" w:tentative="1">
+      <w:start w:val="1"/>
+      <w:numFmt w:val="bullet"/>
+      <w:lvlText w:val=""/>
+      <w:lvlJc w:val="left"/>
+      <w:pPr>
+        <w:ind w:left="5040" w:hanging="360"/>
+      </w:pPr>
+      <w:rPr>
+        <w:rFonts w:ascii="Symbol" w:hAnsi="Symbol" w:hint="default"/>
+      </w:rPr>
+    </w:lvl>
+    <w:lvl w:ilvl="7" w:tplc="340A0003" w:tentative="1">
+      <w:start w:val="1"/>
+      <w:numFmt w:val="bullet"/>
+      <w:lvlText w:val="o"/>
+      <w:lvlJc w:val="left"/>
+      <w:pPr>
+        <w:ind w:left="5760" w:hanging="360"/>
+      </w:pPr>
+      <w:rPr>
+        <w:rFonts w:ascii="Courier New" w:hAnsi="Courier New" w:cs="Courier New" w:hint="default"/>
+      </w:rPr>
+    </w:lvl>
+    <w:lvl w:ilvl="8" w:tplc="340A0005" w:tentative="1">
+      <w:start w:val="1"/>
+      <w:numFmt w:val="bullet"/>
+      <w:lvlText w:val=""/>
+      <w:lvlJc w:val="left"/>
+      <w:pPr>
+        <w:ind w:left="6480" w:hanging="360"/>
+      </w:pPr>
+      <w:rPr>
+        <w:rFonts w:ascii="Wingdings" w:hAnsi="Wingdings" w:hint="default"/>
+      </w:rPr>
+    </w:lvl>
+  </w:abstractNum>
+  <w:abstractNum w:abstractNumId="9">
     <w:nsid w:val="17D04EAB"/>
     <w:multiLevelType w:val="hybridMultilevel"/>
     <w:tmpl w:val="E96E9DAE"/>
@@ -5963,7 +7501,7 @@
       </w:rPr>
     </w:lvl>
   </w:abstractNum>
-  <w:abstractNum w:abstractNumId="9">
+  <w:abstractNum w:abstractNumId="10">
     <w:nsid w:val="18EA7869"/>
     <w:multiLevelType w:val="hybridMultilevel"/>
     <w:tmpl w:val="D6727596"/>
@@ -6075,7 +7613,7 @@
       </w:rPr>
     </w:lvl>
   </w:abstractNum>
-  <w:abstractNum w:abstractNumId="10">
+  <w:abstractNum w:abstractNumId="11">
     <w:nsid w:val="23C91BEA"/>
     <w:multiLevelType w:val="hybridMultilevel"/>
     <w:tmpl w:val="C7361DFC"/>
@@ -6187,7 +7725,7 @@
       </w:rPr>
     </w:lvl>
   </w:abstractNum>
-  <w:abstractNum w:abstractNumId="11">
+  <w:abstractNum w:abstractNumId="12">
     <w:nsid w:val="26720BC6"/>
     <w:multiLevelType w:val="hybridMultilevel"/>
     <w:tmpl w:val="C5F84220"/>
@@ -6299,7 +7837,7 @@
       </w:rPr>
     </w:lvl>
   </w:abstractNum>
-  <w:abstractNum w:abstractNumId="12">
+  <w:abstractNum w:abstractNumId="13">
     <w:nsid w:val="296D7501"/>
     <w:multiLevelType w:val="hybridMultilevel"/>
     <w:tmpl w:val="FE4EB9D0"/>
@@ -6411,7 +7949,7 @@
       </w:rPr>
     </w:lvl>
   </w:abstractNum>
-  <w:abstractNum w:abstractNumId="13">
+  <w:abstractNum w:abstractNumId="14">
     <w:nsid w:val="2DC64073"/>
     <w:multiLevelType w:val="hybridMultilevel"/>
     <w:tmpl w:val="C5608F44"/>
@@ -6523,7 +8061,7 @@
       </w:rPr>
     </w:lvl>
   </w:abstractNum>
-  <w:abstractNum w:abstractNumId="14">
+  <w:abstractNum w:abstractNumId="15">
     <w:nsid w:val="2EE54216"/>
     <w:multiLevelType w:val="hybridMultilevel"/>
     <w:tmpl w:val="4F62D61E"/>
@@ -6635,7 +8173,7 @@
       </w:rPr>
     </w:lvl>
   </w:abstractNum>
-  <w:abstractNum w:abstractNumId="15">
+  <w:abstractNum w:abstractNumId="16">
     <w:nsid w:val="2F406CBE"/>
     <w:multiLevelType w:val="hybridMultilevel"/>
     <w:tmpl w:val="8F40321C"/>
@@ -6747,7 +8285,7 @@
       </w:rPr>
     </w:lvl>
   </w:abstractNum>
-  <w:abstractNum w:abstractNumId="16">
+  <w:abstractNum w:abstractNumId="17">
     <w:nsid w:val="358C7CC9"/>
     <w:multiLevelType w:val="hybridMultilevel"/>
     <w:tmpl w:val="15EA2454"/>
@@ -6859,7 +8397,7 @@
       </w:rPr>
     </w:lvl>
   </w:abstractNum>
-  <w:abstractNum w:abstractNumId="17">
+  <w:abstractNum w:abstractNumId="18">
     <w:nsid w:val="43571A06"/>
     <w:multiLevelType w:val="hybridMultilevel"/>
     <w:tmpl w:val="1B864588"/>
@@ -6971,7 +8509,7 @@
       </w:rPr>
     </w:lvl>
   </w:abstractNum>
-  <w:abstractNum w:abstractNumId="18">
+  <w:abstractNum w:abstractNumId="19">
     <w:nsid w:val="46462B58"/>
     <w:multiLevelType w:val="hybridMultilevel"/>
     <w:tmpl w:val="DB1EBF9E"/>
@@ -7083,7 +8621,7 @@
       </w:rPr>
     </w:lvl>
   </w:abstractNum>
-  <w:abstractNum w:abstractNumId="19">
+  <w:abstractNum w:abstractNumId="20">
     <w:nsid w:val="4B3568FD"/>
     <w:multiLevelType w:val="hybridMultilevel"/>
     <w:tmpl w:val="67D49CFE"/>
@@ -7195,7 +8733,7 @@
       </w:rPr>
     </w:lvl>
   </w:abstractNum>
-  <w:abstractNum w:abstractNumId="20">
+  <w:abstractNum w:abstractNumId="21">
     <w:nsid w:val="4D44731C"/>
     <w:multiLevelType w:val="hybridMultilevel"/>
     <w:tmpl w:val="C512D636"/>
@@ -7307,7 +8845,7 @@
       </w:rPr>
     </w:lvl>
   </w:abstractNum>
-  <w:abstractNum w:abstractNumId="21">
+  <w:abstractNum w:abstractNumId="22">
     <w:nsid w:val="4E9901EC"/>
     <w:multiLevelType w:val="hybridMultilevel"/>
     <w:tmpl w:val="40CA11B0"/>
@@ -7419,7 +8957,7 @@
       </w:rPr>
     </w:lvl>
   </w:abstractNum>
-  <w:abstractNum w:abstractNumId="22">
+  <w:abstractNum w:abstractNumId="23">
     <w:nsid w:val="50907737"/>
     <w:multiLevelType w:val="hybridMultilevel"/>
     <w:tmpl w:val="01DCADCA"/>
@@ -7531,7 +9069,7 @@
       </w:rPr>
     </w:lvl>
   </w:abstractNum>
-  <w:abstractNum w:abstractNumId="23">
+  <w:abstractNum w:abstractNumId="24">
     <w:nsid w:val="52292AB7"/>
     <w:multiLevelType w:val="multilevel"/>
     <w:tmpl w:val="E5B4B71A"/>
@@ -7680,7 +9218,7 @@
       </w:rPr>
     </w:lvl>
   </w:abstractNum>
-  <w:abstractNum w:abstractNumId="24">
+  <w:abstractNum w:abstractNumId="25">
     <w:nsid w:val="52E032BC"/>
     <w:multiLevelType w:val="hybridMultilevel"/>
     <w:tmpl w:val="10168C58"/>
@@ -7792,7 +9330,7 @@
       </w:rPr>
     </w:lvl>
   </w:abstractNum>
-  <w:abstractNum w:abstractNumId="25">
+  <w:abstractNum w:abstractNumId="26">
     <w:nsid w:val="64834381"/>
     <w:multiLevelType w:val="hybridMultilevel"/>
     <w:tmpl w:val="BD3401E0"/>
@@ -7904,7 +9442,7 @@
       </w:rPr>
     </w:lvl>
   </w:abstractNum>
-  <w:abstractNum w:abstractNumId="26">
+  <w:abstractNum w:abstractNumId="27">
     <w:nsid w:val="665762A4"/>
     <w:multiLevelType w:val="hybridMultilevel"/>
     <w:tmpl w:val="ACB2A076"/>
@@ -8016,7 +9554,7 @@
       </w:rPr>
     </w:lvl>
   </w:abstractNum>
-  <w:abstractNum w:abstractNumId="27">
+  <w:abstractNum w:abstractNumId="28">
     <w:nsid w:val="6BF43924"/>
     <w:multiLevelType w:val="hybridMultilevel"/>
     <w:tmpl w:val="0EC62576"/>
@@ -8128,7 +9666,7 @@
       </w:rPr>
     </w:lvl>
   </w:abstractNum>
-  <w:abstractNum w:abstractNumId="28">
+  <w:abstractNum w:abstractNumId="29">
     <w:nsid w:val="6E557114"/>
     <w:multiLevelType w:val="hybridMultilevel"/>
     <w:tmpl w:val="4E104E10"/>
@@ -8240,7 +9778,7 @@
       </w:rPr>
     </w:lvl>
   </w:abstractNum>
-  <w:abstractNum w:abstractNumId="29">
+  <w:abstractNum w:abstractNumId="30">
     <w:nsid w:val="6F3B0ACF"/>
     <w:multiLevelType w:val="hybridMultilevel"/>
     <w:tmpl w:val="FB84B866"/>
@@ -8352,7 +9890,7 @@
       </w:rPr>
     </w:lvl>
   </w:abstractNum>
-  <w:abstractNum w:abstractNumId="30">
+  <w:abstractNum w:abstractNumId="31">
     <w:nsid w:val="72ED317A"/>
     <w:multiLevelType w:val="hybridMultilevel"/>
     <w:tmpl w:val="5B240BC8"/>
@@ -8464,7 +10002,7 @@
       </w:rPr>
     </w:lvl>
   </w:abstractNum>
-  <w:abstractNum w:abstractNumId="31">
+  <w:abstractNum w:abstractNumId="32">
     <w:nsid w:val="75546915"/>
     <w:multiLevelType w:val="hybridMultilevel"/>
     <w:tmpl w:val="CD7249B2"/>
@@ -8576,7 +10114,7 @@
       </w:rPr>
     </w:lvl>
   </w:abstractNum>
-  <w:abstractNum w:abstractNumId="32">
+  <w:abstractNum w:abstractNumId="33">
     <w:nsid w:val="757842E8"/>
     <w:multiLevelType w:val="multilevel"/>
     <w:tmpl w:val="01521BD2"/>
@@ -8759,67 +10297,67 @@
     </w:lvlOverride>
   </w:num>
   <w:num w:numId="3">
-    <w:abstractNumId w:val="28"/>
+    <w:abstractNumId w:val="29"/>
   </w:num>
   <w:num w:numId="4">
-    <w:abstractNumId w:val="29"/>
+    <w:abstractNumId w:val="30"/>
   </w:num>
   <w:num w:numId="5">
-    <w:abstractNumId w:val="21"/>
+    <w:abstractNumId w:val="22"/>
   </w:num>
   <w:num w:numId="6">
-    <w:abstractNumId w:val="9"/>
+    <w:abstractNumId w:val="10"/>
   </w:num>
   <w:num w:numId="7">
-    <w:abstractNumId w:val="14"/>
+    <w:abstractNumId w:val="15"/>
   </w:num>
   <w:num w:numId="8">
-    <w:abstractNumId w:val="19"/>
+    <w:abstractNumId w:val="20"/>
   </w:num>
   <w:num w:numId="9">
     <w:abstractNumId w:val="5"/>
   </w:num>
   <w:num w:numId="10">
-    <w:abstractNumId w:val="12"/>
+    <w:abstractNumId w:val="13"/>
   </w:num>
   <w:num w:numId="11">
-    <w:abstractNumId w:val="22"/>
+    <w:abstractNumId w:val="23"/>
   </w:num>
   <w:num w:numId="12">
-    <w:abstractNumId w:val="13"/>
+    <w:abstractNumId w:val="14"/>
   </w:num>
   <w:num w:numId="13">
+    <w:abstractNumId w:val="17"/>
+  </w:num>
+  <w:num w:numId="14">
+    <w:abstractNumId w:val="26"/>
+  </w:num>
+  <w:num w:numId="15">
+    <w:abstractNumId w:val="32"/>
+  </w:num>
+  <w:num w:numId="16">
+    <w:abstractNumId w:val="21"/>
+  </w:num>
+  <w:num w:numId="17">
+    <w:abstractNumId w:val="19"/>
+  </w:num>
+  <w:num w:numId="18">
+    <w:abstractNumId w:val="28"/>
+  </w:num>
+  <w:num w:numId="19">
     <w:abstractNumId w:val="16"/>
   </w:num>
-  <w:num w:numId="14">
-    <w:abstractNumId w:val="25"/>
-  </w:num>
-  <w:num w:numId="15">
+  <w:num w:numId="20">
     <w:abstractNumId w:val="31"/>
-  </w:num>
-  <w:num w:numId="16">
-    <w:abstractNumId w:val="20"/>
-  </w:num>
-  <w:num w:numId="17">
-    <w:abstractNumId w:val="18"/>
-  </w:num>
-  <w:num w:numId="18">
-    <w:abstractNumId w:val="27"/>
-  </w:num>
-  <w:num w:numId="19">
-    <w:abstractNumId w:val="15"/>
-  </w:num>
-  <w:num w:numId="20">
-    <w:abstractNumId w:val="30"/>
   </w:num>
   <w:num w:numId="21">
     <w:abstractNumId w:val="1"/>
   </w:num>
   <w:num w:numId="22">
-    <w:abstractNumId w:val="17"/>
+    <w:abstractNumId w:val="18"/>
   </w:num>
   <w:num w:numId="23">
-    <w:abstractNumId w:val="11"/>
+    <w:abstractNumId w:val="12"/>
   </w:num>
   <w:num w:numId="24">
     <w:abstractNumId w:val="7"/>
@@ -8831,16 +10369,16 @@
     <w:abstractNumId w:val="2"/>
   </w:num>
   <w:num w:numId="27">
-    <w:abstractNumId w:val="10"/>
+    <w:abstractNumId w:val="11"/>
   </w:num>
   <w:num w:numId="28">
-    <w:abstractNumId w:val="8"/>
+    <w:abstractNumId w:val="9"/>
   </w:num>
   <w:num w:numId="29">
-    <w:abstractNumId w:val="26"/>
+    <w:abstractNumId w:val="27"/>
   </w:num>
   <w:num w:numId="30">
-    <w:abstractNumId w:val="24"/>
+    <w:abstractNumId w:val="25"/>
   </w:num>
   <w:num w:numId="31">
     <w:abstractNumId w:val="4"/>
@@ -8849,10 +10387,13 @@
     <w:abstractNumId w:val="6"/>
   </w:num>
   <w:num w:numId="33">
-    <w:abstractNumId w:val="32"/>
+    <w:abstractNumId w:val="33"/>
   </w:num>
   <w:num w:numId="34">
-    <w:abstractNumId w:val="23"/>
+    <w:abstractNumId w:val="24"/>
+  </w:num>
+  <w:num w:numId="35">
+    <w:abstractNumId w:val="8"/>
   </w:num>
 </w:numbering>
 </file>
@@ -9425,6 +10966,32 @@
       <w:vertAlign w:val="superscript"/>
     </w:rPr>
   </w:style>
+  <w:style w:type="table" w:styleId="Tablaconcuadrcula">
+    <w:name w:val="Table Grid"/>
+    <w:basedOn w:val="Tablanormal"/>
+    <w:uiPriority w:val="59"/>
+    <w:rsid w:val="00C77E69"/>
+    <w:pPr>
+      <w:spacing w:after="0" w:line="240" w:lineRule="auto"/>
+    </w:pPr>
+    <w:tblPr>
+      <w:tblInd w:w="0" w:type="dxa"/>
+      <w:tblBorders>
+        <w:top w:val="single" w:sz="4" w:space="0" w:color="000000" w:themeColor="text1"/>
+        <w:left w:val="single" w:sz="4" w:space="0" w:color="000000" w:themeColor="text1"/>
+        <w:bottom w:val="single" w:sz="4" w:space="0" w:color="000000" w:themeColor="text1"/>
+        <w:right w:val="single" w:sz="4" w:space="0" w:color="000000" w:themeColor="text1"/>
+        <w:insideH w:val="single" w:sz="4" w:space="0" w:color="000000" w:themeColor="text1"/>
+        <w:insideV w:val="single" w:sz="4" w:space="0" w:color="000000" w:themeColor="text1"/>
+      </w:tblBorders>
+      <w:tblCellMar>
+        <w:top w:w="0" w:type="dxa"/>
+        <w:left w:w="108" w:type="dxa"/>
+        <w:bottom w:w="0" w:type="dxa"/>
+        <w:right w:w="108" w:type="dxa"/>
+      </w:tblCellMar>
+    </w:tblPr>
+  </w:style>
 </w:styles>
 </file>
 
@@ -9996,6 +11563,32 @@
       <w:vertAlign w:val="superscript"/>
     </w:rPr>
   </w:style>
+  <w:style w:type="table" w:styleId="Tablaconcuadrcula">
+    <w:name w:val="Table Grid"/>
+    <w:basedOn w:val="Tablanormal"/>
+    <w:uiPriority w:val="59"/>
+    <w:rsid w:val="00C77E69"/>
+    <w:pPr>
+      <w:spacing w:after="0" w:line="240" w:lineRule="auto"/>
+    </w:pPr>
+    <w:tblPr>
+      <w:tblInd w:w="0" w:type="dxa"/>
+      <w:tblBorders>
+        <w:top w:val="single" w:sz="4" w:space="0" w:color="000000" w:themeColor="text1"/>
+        <w:left w:val="single" w:sz="4" w:space="0" w:color="000000" w:themeColor="text1"/>
+        <w:bottom w:val="single" w:sz="4" w:space="0" w:color="000000" w:themeColor="text1"/>
+        <w:right w:val="single" w:sz="4" w:space="0" w:color="000000" w:themeColor="text1"/>
+        <w:insideH w:val="single" w:sz="4" w:space="0" w:color="000000" w:themeColor="text1"/>
+        <w:insideV w:val="single" w:sz="4" w:space="0" w:color="000000" w:themeColor="text1"/>
+      </w:tblBorders>
+      <w:tblCellMar>
+        <w:top w:w="0" w:type="dxa"/>
+        <w:left w:w="108" w:type="dxa"/>
+        <w:bottom w:w="0" w:type="dxa"/>
+        <w:right w:w="108" w:type="dxa"/>
+      </w:tblCellMar>
+    </w:tblPr>
+  </w:style>
 </w:styles>
 </file>
 
@@ -10053,7 +11646,7 @@
     <w:charset w:val="00"/>
     <w:family w:val="swiss"/>
     <w:pitch w:val="variable"/>
-    <w:sig w:usb0="E10002FF" w:usb1="4000ACFF" w:usb2="00000009" w:usb3="00000000" w:csb0="0000019F" w:csb1="00000000"/>
+    <w:sig w:usb0="E00002FF" w:usb1="4000ACFF" w:usb2="00000001" w:usb3="00000000" w:csb0="0000019F" w:csb1="00000000"/>
   </w:font>
   <w:font w:name="Courier New">
     <w:panose1 w:val="02070309020205020404"/>
@@ -10074,7 +11667,7 @@
     <w:charset w:val="00"/>
     <w:family w:val="roman"/>
     <w:pitch w:val="variable"/>
-    <w:sig w:usb0="E00002FF" w:usb1="4000045F" w:usb2="00000000" w:usb3="00000000" w:csb0="0000019F" w:csb1="00000000"/>
+    <w:sig w:usb0="E00002FF" w:usb1="400004FF" w:usb2="00000000" w:usb3="00000000" w:csb0="0000019F" w:csb1="00000000"/>
   </w:font>
   <w:font w:name="Tahoma">
     <w:panose1 w:val="020B0604030504040204"/>
@@ -10085,10 +11678,25 @@
   </w:font>
   <w:font w:name="Franklin Gothic Book">
     <w:altName w:val="Corbel"/>
+    <w:panose1 w:val="020B0503020102020204"/>
     <w:charset w:val="00"/>
     <w:family w:val="swiss"/>
     <w:pitch w:val="variable"/>
-    <w:sig w:usb0="00000001" w:usb1="00000000" w:usb2="00000000" w:usb3="00000000" w:csb0="0000009F" w:csb1="00000000"/>
+    <w:sig w:usb0="00000287" w:usb1="00000000" w:usb2="00000000" w:usb3="00000000" w:csb0="0000009F" w:csb1="00000000"/>
+  </w:font>
+  <w:font w:name="Verdana">
+    <w:panose1 w:val="020B0604030504040204"/>
+    <w:charset w:val="00"/>
+    <w:family w:val="swiss"/>
+    <w:pitch w:val="variable"/>
+    <w:sig w:usb0="A10006FF" w:usb1="4000205B" w:usb2="00000010" w:usb3="00000000" w:csb0="0000019F" w:csb1="00000000"/>
+  </w:font>
+  <w:font w:name="Arial">
+    <w:panose1 w:val="020B0604020202020204"/>
+    <w:charset w:val="00"/>
+    <w:family w:val="swiss"/>
+    <w:pitch w:val="variable"/>
+    <w:sig w:usb0="E0002AFF" w:usb1="C0007843" w:usb2="00000009" w:usb3="00000000" w:csb0="000001FF" w:csb1="00000000"/>
   </w:font>
 </w:fonts>
 </file>
@@ -10112,6 +11720,7 @@
     <w:rsid w:val="002C171F"/>
     <w:rsid w:val="007E7A94"/>
     <w:rsid w:val="00C3104B"/>
+    <w:rsid w:val="00DC44B2"/>
     <w:rsid w:val="00F73FB7"/>
     <w:rsid w:val="00FC0A52"/>
   </w:rsids>
@@ -10131,7 +11740,7 @@
   <w:themeFontLang w:val="es-CL"/>
   <w:clrSchemeMapping w:bg1="light1" w:t1="dark1" w:bg2="light2" w:t2="dark2" w:accent1="accent1" w:accent2="accent2" w:accent3="accent3" w:accent4="accent4" w:accent5="accent5" w:accent6="accent6" w:hyperlink="hyperlink" w:followedHyperlink="followedHyperlink"/>
   <w:decimalSymbol w:val=","/>
-  <w:listSeparator w:val=","/>
+  <w:listSeparator w:val="|"/>
 </w:settings>
 </file>
 
@@ -10832,7 +12441,7 @@
 </file>
 
 <file path=customXml/itemProps1.xml><?xml version="1.0" encoding="utf-8"?>
-<ds:datastoreItem xmlns:ds="http://schemas.openxmlformats.org/officeDocument/2006/customXml" ds:itemID="{632BC09D-AC91-478C-B3E3-7507D5F6A59B}">
+<ds:datastoreItem xmlns:ds="http://schemas.openxmlformats.org/officeDocument/2006/customXml" ds:itemID="{DC6FAA24-A0A4-45BA-8640-DC865A84DDD0}">
   <ds:schemaRefs>
     <ds:schemaRef ds:uri="http://schemas.openxmlformats.org/officeDocument/2006/bibliography"/>
   </ds:schemaRefs>

</xml_diff>